<commit_message>
modified write up doc
</commit_message>
<xml_diff>
--- a/Diabetes_Project_Writeup_V2.docx
+++ b/Diabetes_Project_Writeup_V2.docx
@@ -200,7 +200,13 @@
       </w:r>
       <w:r>
         <w:br/>
-        <w:t>- ML Form – User can enter feature values to get a real-time diabetes prediction</w:t>
+        <w:t>- ML</w:t>
+      </w:r>
+      <w:r>
+        <w:t xml:space="preserve"> Prediction</w:t>
+      </w:r>
+      <w:r>
+        <w:t xml:space="preserve"> Form – User can enter feature values to get a real-time diabetes prediction</w:t>
       </w:r>
       <w:r>
         <w:br/>
@@ -219,31 +225,122 @@
       </w:r>
       <w:r>
         <w:br/>
-        <w:t>[Add Screenshot of Flask App Here]</w:t>
+      </w:r>
+      <w:r>
+        <w:rPr>
+          <w:noProof/>
+        </w:rPr>
+        <w:drawing>
+          <wp:inline distT="0" distB="0" distL="0" distR="0" wp14:anchorId="2897C638" wp14:editId="036B8DB3">
+            <wp:extent cx="5252470" cy="2737485"/>
+            <wp:effectExtent l="0" t="0" r="5715" b="5715"/>
+            <wp:docPr id="157194495" name="Picture 2"/>
+            <wp:cNvGraphicFramePr>
+              <a:graphicFrameLocks xmlns:a="http://schemas.openxmlformats.org/drawingml/2006/main" noChangeAspect="1"/>
+            </wp:cNvGraphicFramePr>
+            <a:graphic xmlns:a="http://schemas.openxmlformats.org/drawingml/2006/main">
+              <a:graphicData uri="http://schemas.openxmlformats.org/drawingml/2006/picture">
+                <pic:pic xmlns:pic="http://schemas.openxmlformats.org/drawingml/2006/picture">
+                  <pic:nvPicPr>
+                    <pic:cNvPr id="0" name="Picture 3"/>
+                    <pic:cNvPicPr>
+                      <a:picLocks noChangeAspect="1" noChangeArrowheads="1"/>
+                    </pic:cNvPicPr>
+                  </pic:nvPicPr>
+                  <pic:blipFill>
+                    <a:blip r:embed="rId6">
+                      <a:extLst>
+                        <a:ext uri="{28A0092B-C50C-407E-A947-70E740481C1C}">
+                          <a14:useLocalDpi xmlns:a14="http://schemas.microsoft.com/office/drawing/2010/main" val="0"/>
+                        </a:ext>
+                      </a:extLst>
+                    </a:blip>
+                    <a:srcRect/>
+                    <a:stretch>
+                      <a:fillRect/>
+                    </a:stretch>
+                  </pic:blipFill>
+                  <pic:spPr bwMode="auto">
+                    <a:xfrm>
+                      <a:off x="0" y="0"/>
+                      <a:ext cx="5259022" cy="2740900"/>
+                    </a:xfrm>
+                    <a:prstGeom prst="rect">
+                      <a:avLst/>
+                    </a:prstGeom>
+                    <a:noFill/>
+                    <a:ln>
+                      <a:noFill/>
+                    </a:ln>
+                  </pic:spPr>
+                </pic:pic>
+              </a:graphicData>
+            </a:graphic>
+          </wp:inline>
+        </w:drawing>
+      </w:r>
+    </w:p>
+    <w:p>
+      <w:r>
+        <w:rPr>
+          <w:noProof/>
+        </w:rPr>
+        <w:lastRenderedPageBreak/>
+        <w:drawing>
+          <wp:inline distT="0" distB="0" distL="0" distR="0" wp14:anchorId="56BCC241" wp14:editId="6DA037AE">
+            <wp:extent cx="5052060" cy="2895579"/>
+            <wp:effectExtent l="0" t="0" r="0" b="635"/>
+            <wp:docPr id="1526331934" name="Picture 1"/>
+            <wp:cNvGraphicFramePr>
+              <a:graphicFrameLocks xmlns:a="http://schemas.openxmlformats.org/drawingml/2006/main" noChangeAspect="1"/>
+            </wp:cNvGraphicFramePr>
+            <a:graphic xmlns:a="http://schemas.openxmlformats.org/drawingml/2006/main">
+              <a:graphicData uri="http://schemas.openxmlformats.org/drawingml/2006/picture">
+                <pic:pic xmlns:pic="http://schemas.openxmlformats.org/drawingml/2006/picture">
+                  <pic:nvPicPr>
+                    <pic:cNvPr id="0" name="Picture 1"/>
+                    <pic:cNvPicPr>
+                      <a:picLocks noChangeAspect="1" noChangeArrowheads="1"/>
+                    </pic:cNvPicPr>
+                  </pic:nvPicPr>
+                  <pic:blipFill>
+                    <a:blip r:embed="rId7">
+                      <a:extLst>
+                        <a:ext uri="{28A0092B-C50C-407E-A947-70E740481C1C}">
+                          <a14:useLocalDpi xmlns:a14="http://schemas.microsoft.com/office/drawing/2010/main" val="0"/>
+                        </a:ext>
+                      </a:extLst>
+                    </a:blip>
+                    <a:srcRect/>
+                    <a:stretch>
+                      <a:fillRect/>
+                    </a:stretch>
+                  </pic:blipFill>
+                  <pic:spPr bwMode="auto">
+                    <a:xfrm>
+                      <a:off x="0" y="0"/>
+                      <a:ext cx="5059826" cy="2900030"/>
+                    </a:xfrm>
+                    <a:prstGeom prst="rect">
+                      <a:avLst/>
+                    </a:prstGeom>
+                    <a:noFill/>
+                    <a:ln>
+                      <a:noFill/>
+                    </a:ln>
+                  </pic:spPr>
+                </pic:pic>
+              </a:graphicData>
+            </a:graphic>
+          </wp:inline>
+        </w:drawing>
       </w:r>
     </w:p>
     <w:p>
       <w:pPr>
         <w:pStyle w:val="Heading1"/>
       </w:pPr>
-    </w:p>
-    <w:p>
-      <w:pPr>
-        <w:pStyle w:val="Heading1"/>
-      </w:pPr>
-    </w:p>
-    <w:p>
-      <w:pPr>
-        <w:pStyle w:val="Heading1"/>
-      </w:pPr>
-    </w:p>
-    <w:p/>
-    <w:p>
-      <w:pPr>
-        <w:pStyle w:val="Heading1"/>
-      </w:pPr>
       <w:r>
-        <w:lastRenderedPageBreak/>
         <w:t>Tableau Dashboard Designs</w:t>
       </w:r>
     </w:p>
@@ -289,7 +386,7 @@
                     <pic:cNvPicPr/>
                   </pic:nvPicPr>
                   <pic:blipFill>
-                    <a:blip r:embed="rId6"/>
+                    <a:blip r:embed="rId8"/>
                     <a:stretch>
                       <a:fillRect/>
                     </a:stretch>
@@ -310,15 +407,6 @@
         </w:drawing>
       </w:r>
     </w:p>
-    <w:p/>
-    <w:p/>
-    <w:p/>
-    <w:p/>
-    <w:p/>
-    <w:p/>
-    <w:p/>
-    <w:p/>
-    <w:p/>
     <w:p/>
     <w:p>
       <w:pPr>
@@ -373,7 +461,7 @@
                     <pic:cNvPicPr/>
                   </pic:nvPicPr>
                   <pic:blipFill>
-                    <a:blip r:embed="rId7"/>
+                    <a:blip r:embed="rId9"/>
                     <a:stretch>
                       <a:fillRect/>
                     </a:stretch>
@@ -416,7 +504,7 @@
                     <pic:cNvPicPr/>
                   </pic:nvPicPr>
                   <pic:blipFill>
-                    <a:blip r:embed="rId8"/>
+                    <a:blip r:embed="rId10"/>
                     <a:stretch>
                       <a:fillRect/>
                     </a:stretch>

</xml_diff>